<commit_message>
Added suggestions from Ethan's notepad
</commit_message>
<xml_diff>
--- a/sheilasSuggestions.docx
+++ b/sheilasSuggestions.docx
@@ -3,13 +3,8 @@
 <w:document xmlns:wpc="http://schemas.microsoft.com/office/word/2010/wordprocessingCanvas" xmlns:cx="http://schemas.microsoft.com/office/drawing/2014/chartex" xmlns:cx1="http://schemas.microsoft.com/office/drawing/2015/9/8/chartex" xmlns:cx2="http://schemas.microsoft.com/office/drawing/2015/10/21/chartex" xmlns:cx3="http://schemas.microsoft.com/office/drawing/2016/5/9/chartex" xmlns:cx4="http://schemas.microsoft.com/office/drawing/2016/5/10/chartex" xmlns:cx5="http://schemas.microsoft.com/office/drawing/2016/5/11/chartex" xmlns:cx6="http://schemas.microsoft.com/office/drawing/2016/5/12/chartex" xmlns:cx7="http://schemas.microsoft.com/office/drawing/2016/5/13/chartex" xmlns:cx8="http://schemas.microsoft.com/office/drawing/2016/5/14/chartex" xmlns:mc="http://schemas.openxmlformats.org/markup-compatibility/2006" xmlns:aink="http://schemas.microsoft.com/office/drawing/2016/ink" xmlns:am3d="http://schemas.microsoft.com/office/drawing/2017/model3d" xmlns:o="urn:schemas-microsoft-com:office:office" xmlns:r="http://schemas.openxmlformats.org/officeDocument/2006/relationships" xmlns:m="http://schemas.openxmlformats.org/officeDocument/2006/math" xmlns:v="urn:schemas-microsoft-com:vml" xmlns:wp14="http://schemas.microsoft.com/office/word/2010/wordprocessingDrawing" xmlns:wp="http://schemas.openxmlformats.org/drawingml/2006/wordprocessingDrawing" xmlns:w10="urn:schemas-microsoft-com:office:word" xmlns:w="http://schemas.openxmlformats.org/wordprocessingml/2006/main" xmlns:w14="http://schemas.microsoft.com/office/word/2010/wordml" xmlns:w15="http://schemas.microsoft.com/office/word/2012/wordml" xmlns:w16cex="http://schemas.microsoft.com/office/word/2018/wordml/cex" xmlns:w16cid="http://schemas.microsoft.com/office/word/2016/wordml/cid" xmlns:w16="http://schemas.microsoft.com/office/word/2018/wordml" xmlns:w16sdtdh="http://schemas.microsoft.com/office/word/2020/wordml/sdtdatahash" xmlns:w16se="http://schemas.microsoft.com/office/word/2015/wordml/symex" xmlns:wpg="http://schemas.microsoft.com/office/word/2010/wordprocessingGroup" xmlns:wpi="http://schemas.microsoft.com/office/word/2010/wordprocessingInk" xmlns:wne="http://schemas.microsoft.com/office/word/2006/wordml" xmlns:wps="http://schemas.microsoft.com/office/word/2010/wordprocessingShape" mc:Ignorable="w14 w15 w16se w16cid w16 w16cex w16sdtdh wp14">
   <w:body>
     <w:p>
-      <w:proofErr w:type="spellStart"/>
-      <w:r>
-        <w:t>Sheilas</w:t>
-      </w:r>
-      <w:proofErr w:type="spellEnd"/>
-      <w:r>
-        <w:t xml:space="preserve"> suggestions: </w:t>
+      <w:r>
+        <w:t xml:space="preserve">Sheilas suggestions: </w:t>
       </w:r>
     </w:p>
     <w:p>
@@ -51,21 +46,7 @@
         <w:rPr>
           <w:highlight w:val="yellow"/>
         </w:rPr>
-        <w:t xml:space="preserve">You might try </w:t>
-      </w:r>
-      <w:proofErr w:type="spellStart"/>
-      <w:r>
-        <w:rPr>
-          <w:highlight w:val="yellow"/>
-        </w:rPr>
-        <w:t>coloring</w:t>
-      </w:r>
-      <w:proofErr w:type="spellEnd"/>
-      <w:r>
-        <w:rPr>
-          <w:highlight w:val="yellow"/>
-        </w:rPr>
-        <w:t xml:space="preserve"> points based on unit for fun, but you don't need to.</w:t>
+        <w:t>You might try coloring points based on unit for fun, but you don't need to.</w:t>
       </w:r>
       <w:r>
         <w:t>   </w:t>
@@ -89,15 +70,7 @@
         <w:t>guides(fill = 'none')   This is more readable than the theme</w:t>
       </w:r>
       <w:r>
-        <w:t xml:space="preserve">() you used later.   I'm not sure what the </w:t>
-      </w:r>
-      <w:proofErr w:type="spellStart"/>
-      <w:r>
-        <w:t>scale_discrete</w:t>
-      </w:r>
-      <w:proofErr w:type="spellEnd"/>
-      <w:r>
-        <w:t>() line does here.  Is it needed? </w:t>
+        <w:t>() you used later.   I'm not sure what the scale_discrete() line does here.  Is it needed? </w:t>
       </w:r>
     </w:p>
     <w:p>
@@ -115,21 +88,7 @@
         <w:rPr>
           <w:highlight w:val="green"/>
         </w:rPr>
-        <w:t xml:space="preserve">On the type of incident graph, rotate labels, or it might work better to just add layer </w:t>
-      </w:r>
-      <w:proofErr w:type="spellStart"/>
-      <w:r>
-        <w:rPr>
-          <w:highlight w:val="green"/>
-        </w:rPr>
-        <w:t>coord_flip</w:t>
-      </w:r>
-      <w:proofErr w:type="spellEnd"/>
-      <w:r>
-        <w:rPr>
-          <w:highlight w:val="green"/>
-        </w:rPr>
-        <w:t>() and see how they look. </w:t>
+        <w:t>On the type of incident graph, rotate labels, or it might work better to just add layer coord_flip() and see how they look. </w:t>
       </w:r>
     </w:p>
     <w:p>
@@ -220,6 +179,62 @@
       </w:pPr>
       <w:r>
         <w:t>Add recommendations</w:t>
+      </w:r>
+    </w:p>
+    <w:p>
+      <w:pPr>
+        <w:pStyle w:val="NormalWeb"/>
+      </w:pPr>
+      <w:r>
+        <w:t>Peer eval extra suggestions:</w:t>
+      </w:r>
+    </w:p>
+    <w:p>
+      <w:pPr>
+        <w:pStyle w:val="NormalWeb"/>
+        <w:numPr>
+          <w:ilvl w:val="0"/>
+          <w:numId w:val="2"/>
+        </w:numPr>
+      </w:pPr>
+      <w:r>
+        <w:t>Peak hours – Explain reasoning</w:t>
+      </w:r>
+    </w:p>
+    <w:p>
+      <w:pPr>
+        <w:pStyle w:val="NormalWeb"/>
+        <w:numPr>
+          <w:ilvl w:val="0"/>
+          <w:numId w:val="2"/>
+        </w:numPr>
+      </w:pPr>
+      <w:r>
+        <w:t>Data numbers for each</w:t>
+      </w:r>
+    </w:p>
+    <w:p>
+      <w:pPr>
+        <w:pStyle w:val="NormalWeb"/>
+        <w:numPr>
+          <w:ilvl w:val="0"/>
+          <w:numId w:val="2"/>
+        </w:numPr>
+      </w:pPr>
+      <w:r>
+        <w:t>Numbers mean medium of time spent at each incident</w:t>
+      </w:r>
+    </w:p>
+    <w:p>
+      <w:pPr>
+        <w:pStyle w:val="NormalWeb"/>
+        <w:numPr>
+          <w:ilvl w:val="0"/>
+          <w:numId w:val="2"/>
+        </w:numPr>
+      </w:pPr>
+      <w:r>
+        <w:t>Change data</w:t>
       </w:r>
     </w:p>
     <w:p/>
@@ -321,8 +336,100 @@
       </w:pPr>
     </w:lvl>
   </w:abstractNum>
+  <w:abstractNum w:abstractNumId="1" w15:restartNumberingAfterBreak="0">
+    <w:nsid w:val="4DD81350"/>
+    <w:multiLevelType w:val="hybridMultilevel"/>
+    <w:tmpl w:val="9656E5F4"/>
+    <w:lvl w:ilvl="0" w:tplc="0809000F">
+      <w:start w:val="1"/>
+      <w:numFmt w:val="decimal"/>
+      <w:lvlText w:val="%1."/>
+      <w:lvlJc w:val="left"/>
+      <w:pPr>
+        <w:ind w:left="720" w:hanging="360"/>
+      </w:pPr>
+      <w:rPr>
+        <w:rFonts w:hint="default"/>
+      </w:rPr>
+    </w:lvl>
+    <w:lvl w:ilvl="1" w:tplc="08090019" w:tentative="1">
+      <w:start w:val="1"/>
+      <w:numFmt w:val="lowerLetter"/>
+      <w:lvlText w:val="%2."/>
+      <w:lvlJc w:val="left"/>
+      <w:pPr>
+        <w:ind w:left="1440" w:hanging="360"/>
+      </w:pPr>
+    </w:lvl>
+    <w:lvl w:ilvl="2" w:tplc="0809001B" w:tentative="1">
+      <w:start w:val="1"/>
+      <w:numFmt w:val="lowerRoman"/>
+      <w:lvlText w:val="%3."/>
+      <w:lvlJc w:val="right"/>
+      <w:pPr>
+        <w:ind w:left="2160" w:hanging="180"/>
+      </w:pPr>
+    </w:lvl>
+    <w:lvl w:ilvl="3" w:tplc="0809000F" w:tentative="1">
+      <w:start w:val="1"/>
+      <w:numFmt w:val="decimal"/>
+      <w:lvlText w:val="%4."/>
+      <w:lvlJc w:val="left"/>
+      <w:pPr>
+        <w:ind w:left="2880" w:hanging="360"/>
+      </w:pPr>
+    </w:lvl>
+    <w:lvl w:ilvl="4" w:tplc="08090019" w:tentative="1">
+      <w:start w:val="1"/>
+      <w:numFmt w:val="lowerLetter"/>
+      <w:lvlText w:val="%5."/>
+      <w:lvlJc w:val="left"/>
+      <w:pPr>
+        <w:ind w:left="3600" w:hanging="360"/>
+      </w:pPr>
+    </w:lvl>
+    <w:lvl w:ilvl="5" w:tplc="0809001B" w:tentative="1">
+      <w:start w:val="1"/>
+      <w:numFmt w:val="lowerRoman"/>
+      <w:lvlText w:val="%6."/>
+      <w:lvlJc w:val="right"/>
+      <w:pPr>
+        <w:ind w:left="4320" w:hanging="180"/>
+      </w:pPr>
+    </w:lvl>
+    <w:lvl w:ilvl="6" w:tplc="0809000F" w:tentative="1">
+      <w:start w:val="1"/>
+      <w:numFmt w:val="decimal"/>
+      <w:lvlText w:val="%7."/>
+      <w:lvlJc w:val="left"/>
+      <w:pPr>
+        <w:ind w:left="5040" w:hanging="360"/>
+      </w:pPr>
+    </w:lvl>
+    <w:lvl w:ilvl="7" w:tplc="08090019" w:tentative="1">
+      <w:start w:val="1"/>
+      <w:numFmt w:val="lowerLetter"/>
+      <w:lvlText w:val="%8."/>
+      <w:lvlJc w:val="left"/>
+      <w:pPr>
+        <w:ind w:left="5760" w:hanging="360"/>
+      </w:pPr>
+    </w:lvl>
+    <w:lvl w:ilvl="8" w:tplc="0809001B" w:tentative="1">
+      <w:start w:val="1"/>
+      <w:numFmt w:val="lowerRoman"/>
+      <w:lvlText w:val="%9."/>
+      <w:lvlJc w:val="right"/>
+      <w:pPr>
+        <w:ind w:left="6480" w:hanging="180"/>
+      </w:pPr>
+    </w:lvl>
+  </w:abstractNum>
   <w:num w:numId="1">
     <w:abstractNumId w:val="0"/>
+  </w:num>
+  <w:num w:numId="2">
+    <w:abstractNumId w:val="1"/>
   </w:num>
 </w:numbering>
 </file>

</xml_diff>

<commit_message>
qs added to sheilas suggestions
</commit_message>
<xml_diff>
--- a/sheilasSuggestions.docx
+++ b/sheilasSuggestions.docx
@@ -3,8 +3,13 @@
 <w:document xmlns:wpc="http://schemas.microsoft.com/office/word/2010/wordprocessingCanvas" xmlns:cx="http://schemas.microsoft.com/office/drawing/2014/chartex" xmlns:cx1="http://schemas.microsoft.com/office/drawing/2015/9/8/chartex" xmlns:cx2="http://schemas.microsoft.com/office/drawing/2015/10/21/chartex" xmlns:cx3="http://schemas.microsoft.com/office/drawing/2016/5/9/chartex" xmlns:cx4="http://schemas.microsoft.com/office/drawing/2016/5/10/chartex" xmlns:cx5="http://schemas.microsoft.com/office/drawing/2016/5/11/chartex" xmlns:cx6="http://schemas.microsoft.com/office/drawing/2016/5/12/chartex" xmlns:cx7="http://schemas.microsoft.com/office/drawing/2016/5/13/chartex" xmlns:cx8="http://schemas.microsoft.com/office/drawing/2016/5/14/chartex" xmlns:mc="http://schemas.openxmlformats.org/markup-compatibility/2006" xmlns:aink="http://schemas.microsoft.com/office/drawing/2016/ink" xmlns:am3d="http://schemas.microsoft.com/office/drawing/2017/model3d" xmlns:o="urn:schemas-microsoft-com:office:office" xmlns:r="http://schemas.openxmlformats.org/officeDocument/2006/relationships" xmlns:m="http://schemas.openxmlformats.org/officeDocument/2006/math" xmlns:v="urn:schemas-microsoft-com:vml" xmlns:wp14="http://schemas.microsoft.com/office/word/2010/wordprocessingDrawing" xmlns:wp="http://schemas.openxmlformats.org/drawingml/2006/wordprocessingDrawing" xmlns:w10="urn:schemas-microsoft-com:office:word" xmlns:w="http://schemas.openxmlformats.org/wordprocessingml/2006/main" xmlns:w14="http://schemas.microsoft.com/office/word/2010/wordml" xmlns:w15="http://schemas.microsoft.com/office/word/2012/wordml" xmlns:w16cex="http://schemas.microsoft.com/office/word/2018/wordml/cex" xmlns:w16cid="http://schemas.microsoft.com/office/word/2016/wordml/cid" xmlns:w16="http://schemas.microsoft.com/office/word/2018/wordml" xmlns:w16sdtdh="http://schemas.microsoft.com/office/word/2020/wordml/sdtdatahash" xmlns:w16se="http://schemas.microsoft.com/office/word/2015/wordml/symex" xmlns:wpg="http://schemas.microsoft.com/office/word/2010/wordprocessingGroup" xmlns:wpi="http://schemas.microsoft.com/office/word/2010/wordprocessingInk" xmlns:wne="http://schemas.microsoft.com/office/word/2006/wordml" xmlns:wps="http://schemas.microsoft.com/office/word/2010/wordprocessingShape" mc:Ignorable="w14 w15 w16se w16cid w16 w16cex w16sdtdh wp14">
   <w:body>
     <w:p>
-      <w:r>
-        <w:t xml:space="preserve">Sheilas suggestions: </w:t>
+      <w:proofErr w:type="spellStart"/>
+      <w:r>
+        <w:t>Sheilas</w:t>
+      </w:r>
+      <w:proofErr w:type="spellEnd"/>
+      <w:r>
+        <w:t xml:space="preserve"> suggestions: </w:t>
       </w:r>
     </w:p>
     <w:p>
@@ -22,7 +27,49 @@
         <w:rPr>
           <w:highlight w:val="green"/>
         </w:rPr>
-        <w:t>Be sure to suppress warnings and messages on the final version.  On headings, be sure to leave a blank line above or below each one, so text doesn't show up right next to graph.   Also, put a space between the hash tags and the heading:   ## Conclusions, rather than #Conclusions (or it won't show up large).   </w:t>
+        <w:t>Be sure to suppress warnings and messages on the final version</w:t>
+      </w:r>
+      <w:proofErr w:type="gramStart"/>
+      <w:r>
+        <w:rPr>
+          <w:highlight w:val="green"/>
+        </w:rPr>
+        <w:t xml:space="preserve">.  </w:t>
+      </w:r>
+      <w:proofErr w:type="gramEnd"/>
+      <w:r>
+        <w:rPr>
+          <w:highlight w:val="green"/>
+        </w:rPr>
+        <w:t>On headings, be sure to leave a blank line above or below each one, so text doesn't show up right next to graph</w:t>
+      </w:r>
+      <w:proofErr w:type="gramStart"/>
+      <w:r>
+        <w:rPr>
+          <w:highlight w:val="green"/>
+        </w:rPr>
+        <w:t xml:space="preserve">.  </w:t>
+      </w:r>
+      <w:proofErr w:type="gramEnd"/>
+      <w:r>
+        <w:rPr>
+          <w:highlight w:val="green"/>
+        </w:rPr>
+        <w:t> Also, put a space between the hash tags and the heading:   ## Conclusions, rather than #Conclusions (or it won't show up large)</w:t>
+      </w:r>
+      <w:proofErr w:type="gramStart"/>
+      <w:r>
+        <w:rPr>
+          <w:highlight w:val="green"/>
+        </w:rPr>
+        <w:t xml:space="preserve">.  </w:t>
+      </w:r>
+      <w:proofErr w:type="gramEnd"/>
+      <w:r>
+        <w:rPr>
+          <w:highlight w:val="green"/>
+        </w:rPr>
+        <w:t> </w:t>
       </w:r>
     </w:p>
     <w:p>
@@ -37,19 +84,83 @@
         <w:rPr>
           <w:highlight w:val="green"/>
         </w:rPr>
-        <w:t>The map looks great.  I think you can skip the scatterplot right before it.  You might mention that there are a couple of outliers, but you don't need a graph to show it.</w:t>
-      </w:r>
-      <w:r>
-        <w:t>   </w:t>
+        <w:t>The map looks great</w:t>
+      </w:r>
+      <w:proofErr w:type="gramStart"/>
+      <w:r>
+        <w:rPr>
+          <w:highlight w:val="green"/>
+        </w:rPr>
+        <w:t xml:space="preserve">.  </w:t>
+      </w:r>
+      <w:proofErr w:type="gramEnd"/>
+      <w:r>
+        <w:rPr>
+          <w:highlight w:val="green"/>
+        </w:rPr>
+        <w:t>I think you can skip the scatterplot right before it</w:t>
+      </w:r>
+      <w:proofErr w:type="gramStart"/>
+      <w:r>
+        <w:rPr>
+          <w:highlight w:val="green"/>
+        </w:rPr>
+        <w:t xml:space="preserve">.  </w:t>
+      </w:r>
+      <w:proofErr w:type="gramEnd"/>
+      <w:r>
+        <w:rPr>
+          <w:highlight w:val="green"/>
+        </w:rPr>
+        <w:t>You might mention that there are a couple of outliers, but you don't need a graph to show it</w:t>
+      </w:r>
+      <w:proofErr w:type="gramStart"/>
+      <w:r>
+        <w:rPr>
+          <w:highlight w:val="green"/>
+        </w:rPr>
+        <w:t>.</w:t>
+      </w:r>
+      <w:r>
+        <w:t xml:space="preserve">  </w:t>
+      </w:r>
+      <w:proofErr w:type="gramEnd"/>
+      <w:r>
+        <w:t> </w:t>
       </w:r>
       <w:r>
         <w:rPr>
           <w:highlight w:val="yellow"/>
         </w:rPr>
-        <w:t>You might try coloring points based on unit for fun, but you don't need to.</w:t>
-      </w:r>
-      <w:r>
-        <w:t>   </w:t>
+        <w:t xml:space="preserve">You might try </w:t>
+      </w:r>
+      <w:proofErr w:type="spellStart"/>
+      <w:r>
+        <w:rPr>
+          <w:highlight w:val="yellow"/>
+        </w:rPr>
+        <w:t>coloring</w:t>
+      </w:r>
+      <w:proofErr w:type="spellEnd"/>
+      <w:r>
+        <w:rPr>
+          <w:highlight w:val="yellow"/>
+        </w:rPr>
+        <w:t xml:space="preserve"> points based on unit for fun, but you don't need to</w:t>
+      </w:r>
+      <w:proofErr w:type="gramStart"/>
+      <w:r>
+        <w:rPr>
+          <w:highlight w:val="yellow"/>
+        </w:rPr>
+        <w:t>.</w:t>
+      </w:r>
+      <w:r>
+        <w:t xml:space="preserve">  </w:t>
+      </w:r>
+      <w:proofErr w:type="gramEnd"/>
+      <w:r>
+        <w:t> </w:t>
       </w:r>
     </w:p>
     <w:p>
@@ -63,14 +174,38 @@
       <w:r>
         <w:t>On the time by unit bar graph, you can suppress the legend using our class method:   </w:t>
       </w:r>
-      <w:r>
-        <w:rPr>
-          <w:highlight w:val="green"/>
-        </w:rPr>
-        <w:t>guides(fill = 'none')   This is more readable than the theme</w:t>
-      </w:r>
-      <w:r>
-        <w:t>() you used later.   I'm not sure what the scale_discrete() line does here.  Is it needed? </w:t>
+      <w:proofErr w:type="gramStart"/>
+      <w:r>
+        <w:rPr>
+          <w:highlight w:val="green"/>
+        </w:rPr>
+        <w:t>guides(</w:t>
+      </w:r>
+      <w:proofErr w:type="gramEnd"/>
+      <w:r>
+        <w:rPr>
+          <w:highlight w:val="green"/>
+        </w:rPr>
+        <w:t>fill = 'none')   This is more readable than the theme</w:t>
+      </w:r>
+      <w:r>
+        <w:t xml:space="preserve">() you used later.   I'm not sure what the </w:t>
+      </w:r>
+      <w:proofErr w:type="spellStart"/>
+      <w:r>
+        <w:t>scale_</w:t>
+      </w:r>
+      <w:proofErr w:type="gramStart"/>
+      <w:r>
+        <w:t>discrete</w:t>
+      </w:r>
+      <w:proofErr w:type="spellEnd"/>
+      <w:r>
+        <w:t>(</w:t>
+      </w:r>
+      <w:proofErr w:type="gramEnd"/>
+      <w:r>
+        <w:t>) line does here.  Is it needed? </w:t>
       </w:r>
     </w:p>
     <w:p>
@@ -88,7 +223,35 @@
         <w:rPr>
           <w:highlight w:val="green"/>
         </w:rPr>
-        <w:t>On the type of incident graph, rotate labels, or it might work better to just add layer coord_flip() and see how they look. </w:t>
+        <w:t xml:space="preserve">On the type of incident graph, rotate labels, or it might work better to just add layer </w:t>
+      </w:r>
+      <w:proofErr w:type="spellStart"/>
+      <w:r>
+        <w:rPr>
+          <w:highlight w:val="green"/>
+        </w:rPr>
+        <w:t>coord_</w:t>
+      </w:r>
+      <w:proofErr w:type="gramStart"/>
+      <w:r>
+        <w:rPr>
+          <w:highlight w:val="green"/>
+        </w:rPr>
+        <w:t>flip</w:t>
+      </w:r>
+      <w:proofErr w:type="spellEnd"/>
+      <w:r>
+        <w:rPr>
+          <w:highlight w:val="green"/>
+        </w:rPr>
+        <w:t>(</w:t>
+      </w:r>
+      <w:proofErr w:type="gramEnd"/>
+      <w:r>
+        <w:rPr>
+          <w:highlight w:val="green"/>
+        </w:rPr>
+        <w:t>) and see how they look. </w:t>
       </w:r>
     </w:p>
     <w:p>
@@ -106,7 +269,21 @@
         <w:rPr>
           <w:highlight w:val="green"/>
         </w:rPr>
-        <w:t>On the graph by month, I would do labels = TRUE and keep the word names on the graph; I think that would be more clear.</w:t>
+        <w:t xml:space="preserve">On the graph by month, I would do labels = TRUE and keep the word names on the graph; I think that would be </w:t>
+      </w:r>
+      <w:proofErr w:type="gramStart"/>
+      <w:r>
+        <w:rPr>
+          <w:highlight w:val="green"/>
+        </w:rPr>
+        <w:t>more clear</w:t>
+      </w:r>
+      <w:proofErr w:type="gramEnd"/>
+      <w:r>
+        <w:rPr>
+          <w:highlight w:val="green"/>
+        </w:rPr>
+        <w:t>.</w:t>
       </w:r>
     </w:p>
     <w:p>
@@ -118,7 +295,23 @@
         </w:numPr>
       </w:pPr>
       <w:r>
-        <w:t>If you're going to use Shift, find out what the shifts are -- either on the website, or you may even call the fire department.  Same with the Unit -- maybe find out what E1, E3, T1 are.    </w:t>
+        <w:t>If you're going to use Shift, find out what the shifts are -- either on the website, or you may even call the fire department</w:t>
+      </w:r>
+      <w:proofErr w:type="gramStart"/>
+      <w:r>
+        <w:t xml:space="preserve">.  </w:t>
+      </w:r>
+      <w:proofErr w:type="gramEnd"/>
+      <w:r>
+        <w:t>Same with the Unit -- maybe find out what E1, E3, T1 are</w:t>
+      </w:r>
+      <w:proofErr w:type="gramStart"/>
+      <w:r>
+        <w:t xml:space="preserve">.  </w:t>
+      </w:r>
+      <w:proofErr w:type="gramEnd"/>
+      <w:r>
+        <w:t>  </w:t>
       </w:r>
     </w:p>
     <w:p>
@@ -196,8 +389,15 @@
           <w:ilvl w:val="0"/>
           <w:numId w:val="2"/>
         </w:numPr>
-      </w:pPr>
-      <w:r>
+        <w:shd w:val="clear" w:color="auto" w:fill="92D050"/>
+        <w:rPr>
+          <w:color w:val="000000" w:themeColor="text1"/>
+        </w:rPr>
+      </w:pPr>
+      <w:r>
+        <w:rPr>
+          <w:color w:val="000000" w:themeColor="text1"/>
+        </w:rPr>
         <w:t>Peak hours – Explain reasoning</w:t>
       </w:r>
     </w:p>
@@ -237,7 +437,65 @@
         <w:t>Change data</w:t>
       </w:r>
     </w:p>
-    <w:p/>
+    <w:p>
+      <w:r>
+        <w:t>Questions for Sheila:</w:t>
+      </w:r>
+    </w:p>
+    <w:p>
+      <w:pPr>
+        <w:pStyle w:val="ListParagraph"/>
+        <w:numPr>
+          <w:ilvl w:val="0"/>
+          <w:numId w:val="3"/>
+        </w:numPr>
+      </w:pPr>
+      <w:r>
+        <w:t>ALL data cleaning in data cleaning section?</w:t>
+      </w:r>
+    </w:p>
+    <w:p>
+      <w:pPr>
+        <w:pStyle w:val="ListParagraph"/>
+        <w:numPr>
+          <w:ilvl w:val="0"/>
+          <w:numId w:val="3"/>
+        </w:numPr>
+      </w:pPr>
+      <w:r>
+        <w:t>How to do min and max from calls per hour more elegantly</w:t>
+      </w:r>
+    </w:p>
+    <w:p>
+      <w:pPr>
+        <w:pStyle w:val="ListParagraph"/>
+        <w:numPr>
+          <w:ilvl w:val="0"/>
+          <w:numId w:val="3"/>
+        </w:numPr>
+      </w:pPr>
+      <w:r>
+        <w:t xml:space="preserve">Why </w:t>
+      </w:r>
+      <w:proofErr w:type="spellStart"/>
+      <w:r>
+        <w:t>inc</w:t>
+      </w:r>
+      <w:proofErr w:type="spellEnd"/>
+      <w:r>
+        <w:t xml:space="preserve"> des tail and bar arranged diff and change?</w:t>
+      </w:r>
+    </w:p>
+    <w:p>
+      <w:r>
+        <w:br w:type="page"/>
+      </w:r>
+    </w:p>
+    <w:p>
+      <w:pPr>
+        <w:pStyle w:val="ListParagraph"/>
+      </w:pPr>
+    </w:p>
     <w:sectPr>
       <w:pgSz w:w="11906" w:h="16838"/>
       <w:pgMar w:top="1440" w:right="1440" w:bottom="1440" w:left="1440" w:header="708" w:footer="708" w:gutter="0"/>
@@ -251,6 +509,95 @@
 <file path=word/numbering.xml><?xml version="1.0" encoding="utf-8"?>
 <w:numbering xmlns:wpc="http://schemas.microsoft.com/office/word/2010/wordprocessingCanvas" xmlns:cx="http://schemas.microsoft.com/office/drawing/2014/chartex" xmlns:cx1="http://schemas.microsoft.com/office/drawing/2015/9/8/chartex" xmlns:cx2="http://schemas.microsoft.com/office/drawing/2015/10/21/chartex" xmlns:cx3="http://schemas.microsoft.com/office/drawing/2016/5/9/chartex" xmlns:cx4="http://schemas.microsoft.com/office/drawing/2016/5/10/chartex" xmlns:cx5="http://schemas.microsoft.com/office/drawing/2016/5/11/chartex" xmlns:cx6="http://schemas.microsoft.com/office/drawing/2016/5/12/chartex" xmlns:cx7="http://schemas.microsoft.com/office/drawing/2016/5/13/chartex" xmlns:cx8="http://schemas.microsoft.com/office/drawing/2016/5/14/chartex" xmlns:mc="http://schemas.openxmlformats.org/markup-compatibility/2006" xmlns:aink="http://schemas.microsoft.com/office/drawing/2016/ink" xmlns:am3d="http://schemas.microsoft.com/office/drawing/2017/model3d" xmlns:o="urn:schemas-microsoft-com:office:office" xmlns:r="http://schemas.openxmlformats.org/officeDocument/2006/relationships" xmlns:m="http://schemas.openxmlformats.org/officeDocument/2006/math" xmlns:v="urn:schemas-microsoft-com:vml" xmlns:wp14="http://schemas.microsoft.com/office/word/2010/wordprocessingDrawing" xmlns:wp="http://schemas.openxmlformats.org/drawingml/2006/wordprocessingDrawing" xmlns:w10="urn:schemas-microsoft-com:office:word" xmlns:w="http://schemas.openxmlformats.org/wordprocessingml/2006/main" xmlns:w14="http://schemas.microsoft.com/office/word/2010/wordml" xmlns:w15="http://schemas.microsoft.com/office/word/2012/wordml" xmlns:w16cex="http://schemas.microsoft.com/office/word/2018/wordml/cex" xmlns:w16cid="http://schemas.microsoft.com/office/word/2016/wordml/cid" xmlns:w16="http://schemas.microsoft.com/office/word/2018/wordml" xmlns:w16sdtdh="http://schemas.microsoft.com/office/word/2020/wordml/sdtdatahash" xmlns:w16se="http://schemas.microsoft.com/office/word/2015/wordml/symex" xmlns:wpg="http://schemas.microsoft.com/office/word/2010/wordprocessingGroup" xmlns:wpi="http://schemas.microsoft.com/office/word/2010/wordprocessingInk" xmlns:wne="http://schemas.microsoft.com/office/word/2006/wordml" xmlns:wps="http://schemas.microsoft.com/office/word/2010/wordprocessingShape" mc:Ignorable="w14 w15 w16se w16cid w16 w16cex w16sdtdh wp14">
   <w:abstractNum w:abstractNumId="0" w15:restartNumberingAfterBreak="0">
+    <w:nsid w:val="00FA1426"/>
+    <w:multiLevelType w:val="hybridMultilevel"/>
+    <w:tmpl w:val="B6240C3A"/>
+    <w:lvl w:ilvl="0" w:tplc="0809000F">
+      <w:start w:val="1"/>
+      <w:numFmt w:val="decimal"/>
+      <w:lvlText w:val="%1."/>
+      <w:lvlJc w:val="left"/>
+      <w:pPr>
+        <w:ind w:left="720" w:hanging="360"/>
+      </w:pPr>
+      <w:rPr>
+        <w:rFonts w:hint="default"/>
+      </w:rPr>
+    </w:lvl>
+    <w:lvl w:ilvl="1" w:tplc="08090019" w:tentative="1">
+      <w:start w:val="1"/>
+      <w:numFmt w:val="lowerLetter"/>
+      <w:lvlText w:val="%2."/>
+      <w:lvlJc w:val="left"/>
+      <w:pPr>
+        <w:ind w:left="1440" w:hanging="360"/>
+      </w:pPr>
+    </w:lvl>
+    <w:lvl w:ilvl="2" w:tplc="0809001B" w:tentative="1">
+      <w:start w:val="1"/>
+      <w:numFmt w:val="lowerRoman"/>
+      <w:lvlText w:val="%3."/>
+      <w:lvlJc w:val="right"/>
+      <w:pPr>
+        <w:ind w:left="2160" w:hanging="180"/>
+      </w:pPr>
+    </w:lvl>
+    <w:lvl w:ilvl="3" w:tplc="0809000F" w:tentative="1">
+      <w:start w:val="1"/>
+      <w:numFmt w:val="decimal"/>
+      <w:lvlText w:val="%4."/>
+      <w:lvlJc w:val="left"/>
+      <w:pPr>
+        <w:ind w:left="2880" w:hanging="360"/>
+      </w:pPr>
+    </w:lvl>
+    <w:lvl w:ilvl="4" w:tplc="08090019" w:tentative="1">
+      <w:start w:val="1"/>
+      <w:numFmt w:val="lowerLetter"/>
+      <w:lvlText w:val="%5."/>
+      <w:lvlJc w:val="left"/>
+      <w:pPr>
+        <w:ind w:left="3600" w:hanging="360"/>
+      </w:pPr>
+    </w:lvl>
+    <w:lvl w:ilvl="5" w:tplc="0809001B" w:tentative="1">
+      <w:start w:val="1"/>
+      <w:numFmt w:val="lowerRoman"/>
+      <w:lvlText w:val="%6."/>
+      <w:lvlJc w:val="right"/>
+      <w:pPr>
+        <w:ind w:left="4320" w:hanging="180"/>
+      </w:pPr>
+    </w:lvl>
+    <w:lvl w:ilvl="6" w:tplc="0809000F" w:tentative="1">
+      <w:start w:val="1"/>
+      <w:numFmt w:val="decimal"/>
+      <w:lvlText w:val="%7."/>
+      <w:lvlJc w:val="left"/>
+      <w:pPr>
+        <w:ind w:left="5040" w:hanging="360"/>
+      </w:pPr>
+    </w:lvl>
+    <w:lvl w:ilvl="7" w:tplc="08090019" w:tentative="1">
+      <w:start w:val="1"/>
+      <w:numFmt w:val="lowerLetter"/>
+      <w:lvlText w:val="%8."/>
+      <w:lvlJc w:val="left"/>
+      <w:pPr>
+        <w:ind w:left="5760" w:hanging="360"/>
+      </w:pPr>
+    </w:lvl>
+    <w:lvl w:ilvl="8" w:tplc="0809001B" w:tentative="1">
+      <w:start w:val="1"/>
+      <w:numFmt w:val="lowerRoman"/>
+      <w:lvlText w:val="%9."/>
+      <w:lvlJc w:val="right"/>
+      <w:pPr>
+        <w:ind w:left="6480" w:hanging="180"/>
+      </w:pPr>
+    </w:lvl>
+  </w:abstractNum>
+  <w:abstractNum w:abstractNumId="1" w15:restartNumberingAfterBreak="0">
     <w:nsid w:val="09E54F9E"/>
     <w:multiLevelType w:val="hybridMultilevel"/>
     <w:tmpl w:val="635E832A"/>
@@ -336,7 +683,7 @@
       </w:pPr>
     </w:lvl>
   </w:abstractNum>
-  <w:abstractNum w:abstractNumId="1" w15:restartNumberingAfterBreak="0">
+  <w:abstractNum w:abstractNumId="2" w15:restartNumberingAfterBreak="0">
     <w:nsid w:val="4DD81350"/>
     <w:multiLevelType w:val="hybridMultilevel"/>
     <w:tmpl w:val="9656E5F4"/>
@@ -426,10 +773,13 @@
     </w:lvl>
   </w:abstractNum>
   <w:num w:numId="1">
-    <w:abstractNumId w:val="0"/>
+    <w:abstractNumId w:val="1"/>
   </w:num>
   <w:num w:numId="2">
-    <w:abstractNumId w:val="1"/>
+    <w:abstractNumId w:val="2"/>
+  </w:num>
+  <w:num w:numId="3">
+    <w:abstractNumId w:val="0"/>
   </w:num>
 </w:numbering>
 </file>
@@ -874,6 +1224,17 @@
       <w:rFonts w:ascii="Calibri" w:hAnsi="Calibri" w:cs="Calibri"/>
     </w:rPr>
   </w:style>
+  <w:style w:type="paragraph" w:styleId="ListParagraph">
+    <w:name w:val="List Paragraph"/>
+    <w:basedOn w:val="Normal"/>
+    <w:uiPriority w:val="34"/>
+    <w:qFormat/>
+    <w:rsid w:val="00F76921"/>
+    <w:pPr>
+      <w:ind w:left="720"/>
+      <w:contextualSpacing/>
+    </w:pPr>
+  </w:style>
 </w:styles>
 </file>
 

</xml_diff>